<commit_message>
Change Pricing_plan document and update instructions
</commit_message>
<xml_diff>
--- a/data/Pricing_Plan.docx
+++ b/data/Pricing_Plan.docx
@@ -11,7 +11,6 @@
           <w:color w:val="4472C4" w:themeColor="accent1"/>
           <w:sz w:val="96"/>
           <w:szCs w:val="96"/>
-          <w:lang w:val="en-US"/>
         </w:rPr>
       </w:pPr>
       <w:r>
@@ -21,27 +20,41 @@
           <w:color w:val="4472C4" w:themeColor="accent1"/>
           <w:sz w:val="96"/>
           <w:szCs w:val="96"/>
-          <w:lang w:val="en-US"/>
         </w:rPr>
         <w:t>Pricing Plans</w:t>
       </w:r>
     </w:p>
     <w:p>
       <w:pPr>
-        <w:rPr>
-          <w:b/>
-          <w:bCs/>
-          <w:lang w:val="en-US"/>
-        </w:rPr>
-      </w:pPr>
-    </w:p>
-    <w:p>
-      <w:r>
         <w:rPr>
           <w:b/>
           <w:bCs/>
         </w:rPr>
-        <w:t>Your Practice Deserves The Best - Start Today!</w:t>
+      </w:pPr>
+    </w:p>
+    <w:p>
+      <w:r>
+        <w:rPr>
+          <w:b/>
+          <w:bCs/>
+        </w:rPr>
+        <w:t xml:space="preserve">Your Practice Deserves </w:t>
+      </w:r>
+      <w:proofErr w:type="gramStart"/>
+      <w:r>
+        <w:rPr>
+          <w:b/>
+          <w:bCs/>
+        </w:rPr>
+        <w:t>The</w:t>
+      </w:r>
+      <w:proofErr w:type="gramEnd"/>
+      <w:r>
+        <w:rPr>
+          <w:b/>
+          <w:bCs/>
+        </w:rPr>
+        <w:t xml:space="preserve"> Best - Start Today!</w:t>
       </w:r>
       <w:r>
         <w:t xml:space="preserve"> </w:t>
@@ -56,13 +69,21 @@
     </w:p>
     <w:p>
       <w:r>
-        <w:t>Plans tailored for every Healthcare Professional. Whether you're looking for essential features or advanced AI-powered tools, DocuMed AI has a plan to elevate your medical documentation experience.</w:t>
+        <w:t xml:space="preserve">Plans tailored for every Healthcare Professional. Whether you're looking for essential features or advanced AI-powered tools, </w:t>
+      </w:r>
+      <w:proofErr w:type="spellStart"/>
+      <w:r>
+        <w:t>DocuMed</w:t>
+      </w:r>
+      <w:proofErr w:type="spellEnd"/>
+      <w:r>
+        <w:t xml:space="preserve"> AI has a plan to elevate your medical documentation experience.</w:t>
       </w:r>
     </w:p>
     <w:p>
       <w:r>
         <w:pict w14:anchorId="15216180">
-          <v:rect id="_x0000_i1049" style="width:0;height:1.5pt" o:hralign="center" o:hrstd="t" o:hr="t" fillcolor="#a0a0a0" stroked="f"/>
+          <v:rect id="_x0000_i1025" style="width:0;height:1.5pt" o:hralign="center" o:hrstd="t" o:hr="t" fillcolor="#a0a0a0" stroked="f"/>
         </w:pict>
       </w:r>
     </w:p>
@@ -89,32 +110,6 @@
         </w:rPr>
         <w:t>Limited Spots Available</w:t>
       </w:r>
-    </w:p>
-    <w:p>
-      <w:pPr>
-        <w:numPr>
-          <w:ilvl w:val="0"/>
-          <w:numId w:val="1"/>
-        </w:numPr>
-      </w:pPr>
-      <w:r>
-        <w:t xml:space="preserve">Only </w:t>
-      </w:r>
-      <w:r>
-        <w:rPr>
-          <w:b/>
-          <w:bCs/>
-        </w:rPr>
-        <w:t>120 Spots Left</w:t>
-      </w:r>
-    </w:p>
-    <w:p>
-      <w:pPr>
-        <w:numPr>
-          <w:ilvl w:val="0"/>
-          <w:numId w:val="1"/>
-        </w:numPr>
-      </w:pPr>
       <w:r>
         <w:t>1000 Minutes Free</w:t>
       </w:r>
@@ -159,7 +154,7 @@
     <w:p>
       <w:r>
         <w:pict w14:anchorId="3CA61BFB">
-          <v:rect id="_x0000_i1050" style="width:0;height:1.5pt" o:hralign="center" o:hrstd="t" o:hr="t" fillcolor="#a0a0a0" stroked="f"/>
+          <v:rect id="_x0000_i1026" style="width:0;height:1.5pt" o:hralign="center" o:hrstd="t" o:hr="t" fillcolor="#a0a0a0" stroked="f"/>
         </w:pict>
       </w:r>
     </w:p>
@@ -178,9 +173,24 @@
           <w:ilvl w:val="0"/>
           <w:numId w:val="2"/>
         </w:numPr>
-      </w:pPr>
-      <w:r>
-        <w:t xml:space="preserve">~~$40~~ </w:t>
+        <w:rPr>
+          <w:b/>
+          <w:bCs/>
+        </w:rPr>
+      </w:pPr>
+      <w:r>
+        <w:t>Actual Price is $40</w:t>
+      </w:r>
+    </w:p>
+    <w:p>
+      <w:pPr>
+        <w:numPr>
+          <w:ilvl w:val="0"/>
+          <w:numId w:val="2"/>
+        </w:numPr>
+      </w:pPr>
+      <w:r>
+        <w:t xml:space="preserve">Currently after 25% OFF, price is </w:t>
       </w:r>
       <w:r>
         <w:rPr>
@@ -198,17 +208,6 @@
         </w:numPr>
       </w:pPr>
       <w:r>
-        <w:t>25% OFF</w:t>
-      </w:r>
-    </w:p>
-    <w:p>
-      <w:pPr>
-        <w:numPr>
-          <w:ilvl w:val="0"/>
-          <w:numId w:val="2"/>
-        </w:numPr>
-      </w:pPr>
-      <w:r>
         <w:t>Ideal for Students &amp; Trainees</w:t>
       </w:r>
     </w:p>
@@ -266,7 +265,7 @@
     <w:p>
       <w:r>
         <w:pict w14:anchorId="4B8C33AA">
-          <v:rect id="_x0000_i1051" style="width:0;height:1.5pt" o:hralign="center" o:hrstd="t" o:hr="t" fillcolor="#a0a0a0" stroked="f"/>
+          <v:rect id="_x0000_i1027" style="width:0;height:1.5pt" o:hralign="center" o:hrstd="t" o:hr="t" fillcolor="#a0a0a0" stroked="f"/>
         </w:pict>
       </w:r>
     </w:p>
@@ -287,7 +286,18 @@
         </w:numPr>
       </w:pPr>
       <w:r>
-        <w:t xml:space="preserve">~~$140~~ </w:t>
+        <w:t>Actual price is $140</w:t>
+      </w:r>
+    </w:p>
+    <w:p>
+      <w:pPr>
+        <w:numPr>
+          <w:ilvl w:val="0"/>
+          <w:numId w:val="3"/>
+        </w:numPr>
+      </w:pPr>
+      <w:r>
+        <w:t xml:space="preserve">Currently after 30% discount, price is </w:t>
       </w:r>
       <w:r>
         <w:rPr>
@@ -305,7 +315,7 @@
         </w:numPr>
       </w:pPr>
       <w:r>
-        <w:t>30% OFF</w:t>
+        <w:t>Designed for Clinical Excellence</w:t>
       </w:r>
     </w:p>
     <w:p>
@@ -316,7 +326,7 @@
         </w:numPr>
       </w:pPr>
       <w:r>
-        <w:t>Designed for Clinical Excellence</w:t>
+        <w:t>Unlimited Minutes/Month</w:t>
       </w:r>
     </w:p>
     <w:p>
@@ -327,7 +337,7 @@
         </w:numPr>
       </w:pPr>
       <w:r>
-        <w:t>Unlimited Minutes/Month</w:t>
+        <w:t>Unlimited Templates</w:t>
       </w:r>
     </w:p>
     <w:p>
@@ -338,8 +348,7 @@
         </w:numPr>
       </w:pPr>
       <w:r>
-        <w:lastRenderedPageBreak/>
-        <w:t>Unlimited Templates</w:t>
+        <w:t>Free AI-Chat Assistant</w:t>
       </w:r>
     </w:p>
     <w:p>
@@ -350,21 +359,11 @@
         </w:numPr>
       </w:pPr>
       <w:r>
-        <w:t>Free AI-Chat Assistant</w:t>
-      </w:r>
-    </w:p>
-    <w:p>
-      <w:pPr>
-        <w:numPr>
-          <w:ilvl w:val="0"/>
-          <w:numId w:val="3"/>
-        </w:numPr>
-      </w:pPr>
-      <w:r>
         <w:rPr>
           <w:b/>
           <w:bCs/>
         </w:rPr>
+        <w:lastRenderedPageBreak/>
         <w:t>Try It For FREE</w:t>
       </w:r>
       <w:r>
@@ -374,7 +373,7 @@
     <w:p>
       <w:r>
         <w:pict w14:anchorId="5CA6E589">
-          <v:rect id="_x0000_i1052" style="width:0;height:1.5pt" o:hralign="center" o:hrstd="t" o:hr="t" fillcolor="#a0a0a0" stroked="f"/>
+          <v:rect id="_x0000_i1028" style="width:0;height:1.5pt" o:hralign="center" o:hrstd="t" o:hr="t" fillcolor="#a0a0a0" stroked="f"/>
         </w:pict>
       </w:r>
     </w:p>
@@ -405,8 +404,13 @@
           <w:numId w:val="4"/>
         </w:numPr>
       </w:pPr>
-      <w:r>
-        <w:t>DocuMed AI Mobile app to create notes on the go.</w:t>
+      <w:proofErr w:type="spellStart"/>
+      <w:r>
+        <w:t>DocuMed</w:t>
+      </w:r>
+      <w:proofErr w:type="spellEnd"/>
+      <w:r>
+        <w:t xml:space="preserve"> AI Mobile app to create notes on the go.</w:t>
       </w:r>
     </w:p>
     <w:p>
@@ -417,7 +421,7 @@
         </w:numPr>
       </w:pPr>
       <w:r>
-        <w:t>Chrome extension to dictate and insert templates directly into any web-based EHR.</w:t>
+        <w:t>Variety of templates for different specialties preloaded into your account &amp; access to the community library.</w:t>
       </w:r>
     </w:p>
     <w:p>
@@ -427,19 +431,13 @@
           <w:numId w:val="4"/>
         </w:numPr>
       </w:pPr>
-      <w:r>
-        <w:t>Over 1K templates preloaded into your account &amp; access to the community library.</w:t>
-      </w:r>
-    </w:p>
-    <w:p>
-      <w:pPr>
-        <w:numPr>
-          <w:ilvl w:val="0"/>
-          <w:numId w:val="4"/>
-        </w:numPr>
-      </w:pPr>
-      <w:r>
-        <w:t>DocuMed AI Copilot: AI Chatbot for Medical Documentation Assistance.</w:t>
+      <w:proofErr w:type="spellStart"/>
+      <w:r>
+        <w:t>DocuMed</w:t>
+      </w:r>
+      <w:proofErr w:type="spellEnd"/>
+      <w:r>
+        <w:t xml:space="preserve"> AI Copilot: AI Chatbot for Medical Documentation Assistance.</w:t>
       </w:r>
     </w:p>
     <w:p>
@@ -1086,7 +1084,7 @@
         <w:kern w:val="2"/>
         <w:sz w:val="22"/>
         <w:szCs w:val="22"/>
-        <w:lang w:eastAsia="en-US" w:bidi="ar-SA"/>
+        <w:lang w:val="en-US" w:eastAsia="en-US" w:bidi="ar-SA"/>
         <w14:ligatures w14:val="standardContextual"/>
       </w:rPr>
     </w:rPrDefault>
@@ -1680,6 +1678,7 @@
   <w:style w:type="character" w:default="1" w:styleId="DefaultParagraphFont">
     <w:name w:val="Default Paragraph Font"/>
     <w:uiPriority w:val="1"/>
+    <w:semiHidden/>
     <w:unhideWhenUsed/>
   </w:style>
   <w:style w:type="table" w:default="1" w:styleId="TableNormal">

</xml_diff>